<commit_message>
Added Docker, Nginx and Gunicorn notes about the deployment of the project
</commit_message>
<xml_diff>
--- a/Python Notes/Advanced Topics/1-The python Data Model.docx
+++ b/Python Notes/Advanced Topics/1-The python Data Model.docx
@@ -4122,6 +4122,16 @@
     </w:p>
     <w:p>
       <w:pPr>
+        <w:shd w:val="clear" w:color="auto" w:fill="FFFFFF" w:themeFill="background1"/>
+        <w:spacing w:after="0"/>
+        <w:rPr>
+          <w:rFonts w:ascii="Consolas" w:hAnsi="Consolas" w:cstheme="minorHAnsi"/>
+          <w:lang w:val="en-US"/>
+        </w:rPr>
+      </w:pPr>
+    </w:p>
+    <w:p>
+      <w:pPr>
         <w:pBdr>
           <w:bottom w:val="single" w:sz="4" w:space="1" w:color="auto"/>
         </w:pBdr>
@@ -4144,6 +4154,7 @@
           <w:szCs w:val="36"/>
           <w:lang w:val="en-US"/>
         </w:rPr>
+        <w:lastRenderedPageBreak/>
         <w:t>How Special Methods Are Used</w:t>
       </w:r>
     </w:p>
@@ -4159,7 +4170,6 @@
         <w:rPr>
           <w:lang w:val="en-US"/>
         </w:rPr>
-        <w:lastRenderedPageBreak/>
         <w:t xml:space="preserve">The first thing to know about special methods is that they are meant to be called by the Python interpreter, and not by you. You don’t write </w:t>
       </w:r>
       <w:r>
@@ -5089,7 +5099,7 @@
                     <pic:cNvPicPr/>
                   </pic:nvPicPr>
                   <pic:blipFill rotWithShape="1">
-                    <a:blip r:embed="rId4"/>
+                    <a:blip r:embed="rId6"/>
                     <a:srcRect l="59290" t="40908" r="10999" b="33917"/>
                     <a:stretch/>
                   </pic:blipFill>
@@ -5690,10 +5700,10 @@
           <w:bottom w:val="single" w:sz="4" w:space="1" w:color="auto"/>
         </w:pBdr>
         <w:shd w:val="clear" w:color="auto" w:fill="FFFFFF" w:themeFill="background1"/>
-        <w:spacing w:after="0"/>
+        <w:spacing w:after="0" w:line="285" w:lineRule="atLeast"/>
         <w:rPr>
           <w:rFonts w:cstheme="minorHAnsi"/>
-          <w:shd w:val="clear" w:color="auto" w:fill="FFFFFF" w:themeFill="background1"/>
+          <w:shd w:val="clear" w:color="auto" w:fill="F2F2F2" w:themeFill="background1" w:themeFillShade="F2"/>
           <w:lang w:val="en-US"/>
         </w:rPr>
       </w:pPr>
@@ -5704,61 +5714,6 @@
           <w:bottom w:val="single" w:sz="4" w:space="1" w:color="auto"/>
         </w:pBdr>
         <w:shd w:val="clear" w:color="auto" w:fill="FFFFFF" w:themeFill="background1"/>
-        <w:spacing w:after="0"/>
-        <w:rPr>
-          <w:rFonts w:cstheme="minorHAnsi"/>
-          <w:shd w:val="clear" w:color="auto" w:fill="FFFFFF" w:themeFill="background1"/>
-          <w:lang w:val="en-US"/>
-        </w:rPr>
-      </w:pPr>
-    </w:p>
-    <w:p>
-      <w:pPr>
-        <w:shd w:val="clear" w:color="auto" w:fill="FFFFFF" w:themeFill="background1"/>
-        <w:spacing w:after="0"/>
-        <w:rPr>
-          <w:rFonts w:cstheme="minorHAnsi"/>
-          <w:shd w:val="clear" w:color="auto" w:fill="F2F2F2" w:themeFill="background1" w:themeFillShade="F2"/>
-          <w:lang w:val="en-US"/>
-        </w:rPr>
-      </w:pPr>
-    </w:p>
-    <w:p>
-      <w:pPr>
-        <w:shd w:val="clear" w:color="auto" w:fill="FFFFFF" w:themeFill="background1"/>
-        <w:spacing w:after="0"/>
-        <w:rPr>
-          <w:rFonts w:cstheme="minorHAnsi"/>
-          <w:lang w:val="en-US"/>
-        </w:rPr>
-      </w:pPr>
-    </w:p>
-    <w:p>
-      <w:pPr>
-        <w:shd w:val="clear" w:color="auto" w:fill="FFFFFF" w:themeFill="background1"/>
-        <w:spacing w:after="0"/>
-        <w:rPr>
-          <w:rFonts w:cstheme="minorHAnsi"/>
-          <w:lang w:val="en-US"/>
-        </w:rPr>
-      </w:pPr>
-    </w:p>
-    <w:p>
-      <w:pPr>
-        <w:shd w:val="clear" w:color="auto" w:fill="FFFFFF" w:themeFill="background1"/>
-        <w:spacing w:after="0"/>
-        <w:rPr>
-          <w:rFonts w:cstheme="minorHAnsi"/>
-          <w:lang w:val="en-US"/>
-        </w:rPr>
-      </w:pPr>
-    </w:p>
-    <w:p>
-      <w:pPr>
-        <w:pBdr>
-          <w:bottom w:val="single" w:sz="4" w:space="1" w:color="auto"/>
-        </w:pBdr>
-        <w:shd w:val="clear" w:color="auto" w:fill="FFFFFF" w:themeFill="background1"/>
         <w:spacing w:after="0" w:line="285" w:lineRule="atLeast"/>
         <w:jc w:val="center"/>
         <w:rPr>
@@ -5775,6 +5730,7 @@
           <w:szCs w:val="32"/>
           <w:lang w:val="en-US" w:eastAsia="es-ES"/>
         </w:rPr>
+        <w:lastRenderedPageBreak/>
         <w:t>This is what is really happening under the hood:</w:t>
       </w:r>
     </w:p>
@@ -7896,6 +7852,7 @@
           <w:szCs w:val="52"/>
           <w:lang w:val="en-US"/>
         </w:rPr>
+        <w:lastRenderedPageBreak/>
         <w:t>Digging Deeper:</w:t>
       </w:r>
     </w:p>
@@ -8605,6 +8562,7 @@
           <w:szCs w:val="32"/>
           <w:lang w:val="en-US"/>
         </w:rPr>
+        <w:lastRenderedPageBreak/>
         <w:t>Boolean Value of a Custom Type</w:t>
       </w:r>
       <w:r>
@@ -9349,6 +9307,58 @@
         <w:shd w:val="clear" w:color="auto" w:fill="FFFFFF" w:themeFill="background1"/>
         <w:spacing w:after="0"/>
         <w:rPr>
+          <w:sz w:val="28"/>
+          <w:szCs w:val="28"/>
+          <w:lang w:val="en-US"/>
+        </w:rPr>
+      </w:pPr>
+    </w:p>
+    <w:p>
+      <w:pPr>
+        <w:shd w:val="clear" w:color="auto" w:fill="FFFFFF" w:themeFill="background1"/>
+        <w:spacing w:after="0"/>
+        <w:jc w:val="center"/>
+        <w:rPr>
+          <w:rFonts w:ascii="Bahnschrift Light Condensed" w:hAnsi="Bahnschrift Light Condensed"/>
+          <w:sz w:val="28"/>
+          <w:szCs w:val="28"/>
+          <w:lang w:val="en-US"/>
+        </w:rPr>
+      </w:pPr>
+    </w:p>
+    <w:p>
+      <w:pPr>
+        <w:shd w:val="clear" w:color="auto" w:fill="FFFFFF" w:themeFill="background1"/>
+        <w:spacing w:after="0"/>
+        <w:jc w:val="center"/>
+        <w:rPr>
+          <w:rFonts w:ascii="Bahnschrift Light Condensed" w:hAnsi="Bahnschrift Light Condensed"/>
+          <w:sz w:val="28"/>
+          <w:szCs w:val="28"/>
+          <w:lang w:val="en-US"/>
+        </w:rPr>
+      </w:pPr>
+    </w:p>
+    <w:p>
+      <w:pPr>
+        <w:shd w:val="clear" w:color="auto" w:fill="FFFFFF" w:themeFill="background1"/>
+        <w:spacing w:after="0"/>
+        <w:jc w:val="center"/>
+        <w:rPr>
+          <w:rFonts w:ascii="Bahnschrift Light Condensed" w:hAnsi="Bahnschrift Light Condensed"/>
+          <w:sz w:val="28"/>
+          <w:szCs w:val="28"/>
+          <w:lang w:val="en-US"/>
+        </w:rPr>
+      </w:pPr>
+    </w:p>
+    <w:p>
+      <w:pPr>
+        <w:shd w:val="clear" w:color="auto" w:fill="FFFFFF" w:themeFill="background1"/>
+        <w:spacing w:after="0"/>
+        <w:jc w:val="center"/>
+        <w:rPr>
+          <w:rFonts w:ascii="Bahnschrift Light Condensed" w:hAnsi="Bahnschrift Light Condensed"/>
           <w:sz w:val="28"/>
           <w:szCs w:val="28"/>
           <w:lang w:val="en-US"/>
@@ -11327,6 +11337,56 @@
     </w:sectPr>
   </w:body>
 </w:document>
+</file>
+
+<file path=word/endnotes.xml><?xml version="1.0" encoding="utf-8"?>
+<w:endnotes xmlns:wpc="http://schemas.microsoft.com/office/word/2010/wordprocessingCanvas" xmlns:cx="http://schemas.microsoft.com/office/drawing/2014/chartex" xmlns:cx1="http://schemas.microsoft.com/office/drawing/2015/9/8/chartex" xmlns:cx2="http://schemas.microsoft.com/office/drawing/2015/10/21/chartex" xmlns:cx3="http://schemas.microsoft.com/office/drawing/2016/5/9/chartex" xmlns:cx4="http://schemas.microsoft.com/office/drawing/2016/5/10/chartex" xmlns:cx5="http://schemas.microsoft.com/office/drawing/2016/5/11/chartex" xmlns:cx6="http://schemas.microsoft.com/office/drawing/2016/5/12/chartex" xmlns:cx7="http://schemas.microsoft.com/office/drawing/2016/5/13/chartex" xmlns:cx8="http://schemas.microsoft.com/office/drawing/2016/5/14/chartex" xmlns:mc="http://schemas.openxmlformats.org/markup-compatibility/2006" xmlns:aink="http://schemas.microsoft.com/office/drawing/2016/ink" xmlns:am3d="http://schemas.microsoft.com/office/drawing/2017/model3d" xmlns:o="urn:schemas-microsoft-com:office:office" xmlns:oel="http://schemas.microsoft.com/office/2019/extlst" xmlns:r="http://schemas.openxmlformats.org/officeDocument/2006/relationships" xmlns:m="http://schemas.openxmlformats.org/officeDocument/2006/math" xmlns:v="urn:schemas-microsoft-com:vml" xmlns:wp14="http://schemas.microsoft.com/office/word/2010/wordprocessingDrawing" xmlns:wp="http://schemas.openxmlformats.org/drawingml/2006/wordprocessingDrawing" xmlns:w10="urn:schemas-microsoft-com:office:word" xmlns:w="http://schemas.openxmlformats.org/wordprocessingml/2006/main" xmlns:w14="http://schemas.microsoft.com/office/word/2010/wordml" xmlns:w15="http://schemas.microsoft.com/office/word/2012/wordml" xmlns:w16cex="http://schemas.microsoft.com/office/word/2018/wordml/cex" xmlns:w16cid="http://schemas.microsoft.com/office/word/2016/wordml/cid" xmlns:w16="http://schemas.microsoft.com/office/word/2018/wordml" xmlns:w16sdtdh="http://schemas.microsoft.com/office/word/2020/wordml/sdtdatahash" xmlns:w16se="http://schemas.microsoft.com/office/word/2015/wordml/symex" xmlns:wpg="http://schemas.microsoft.com/office/word/2010/wordprocessingGroup" xmlns:wpi="http://schemas.microsoft.com/office/word/2010/wordprocessingInk" xmlns:wne="http://schemas.microsoft.com/office/word/2006/wordml" xmlns:wps="http://schemas.microsoft.com/office/word/2010/wordprocessingShape" mc:Ignorable="w14 w15 w16se w16cid w16 w16cex w16sdtdh wp14">
+  <w:endnote w:type="separator" w:id="-1">
+    <w:p>
+      <w:pPr>
+        <w:spacing w:after="0" w:line="240" w:lineRule="auto"/>
+      </w:pPr>
+      <w:r>
+        <w:separator/>
+      </w:r>
+    </w:p>
+  </w:endnote>
+  <w:endnote w:type="continuationSeparator" w:id="0">
+    <w:p>
+      <w:pPr>
+        <w:spacing w:after="0" w:line="240" w:lineRule="auto"/>
+      </w:pPr>
+      <w:r>
+        <w:continuationSeparator/>
+      </w:r>
+    </w:p>
+  </w:endnote>
+</w:endnotes>
+</file>
+
+<file path=word/footnotes.xml><?xml version="1.0" encoding="utf-8"?>
+<w:footnotes xmlns:wpc="http://schemas.microsoft.com/office/word/2010/wordprocessingCanvas" xmlns:cx="http://schemas.microsoft.com/office/drawing/2014/chartex" xmlns:cx1="http://schemas.microsoft.com/office/drawing/2015/9/8/chartex" xmlns:cx2="http://schemas.microsoft.com/office/drawing/2015/10/21/chartex" xmlns:cx3="http://schemas.microsoft.com/office/drawing/2016/5/9/chartex" xmlns:cx4="http://schemas.microsoft.com/office/drawing/2016/5/10/chartex" xmlns:cx5="http://schemas.microsoft.com/office/drawing/2016/5/11/chartex" xmlns:cx6="http://schemas.microsoft.com/office/drawing/2016/5/12/chartex" xmlns:cx7="http://schemas.microsoft.com/office/drawing/2016/5/13/chartex" xmlns:cx8="http://schemas.microsoft.com/office/drawing/2016/5/14/chartex" xmlns:mc="http://schemas.openxmlformats.org/markup-compatibility/2006" xmlns:aink="http://schemas.microsoft.com/office/drawing/2016/ink" xmlns:am3d="http://schemas.microsoft.com/office/drawing/2017/model3d" xmlns:o="urn:schemas-microsoft-com:office:office" xmlns:oel="http://schemas.microsoft.com/office/2019/extlst" xmlns:r="http://schemas.openxmlformats.org/officeDocument/2006/relationships" xmlns:m="http://schemas.openxmlformats.org/officeDocument/2006/math" xmlns:v="urn:schemas-microsoft-com:vml" xmlns:wp14="http://schemas.microsoft.com/office/word/2010/wordprocessingDrawing" xmlns:wp="http://schemas.openxmlformats.org/drawingml/2006/wordprocessingDrawing" xmlns:w10="urn:schemas-microsoft-com:office:word" xmlns:w="http://schemas.openxmlformats.org/wordprocessingml/2006/main" xmlns:w14="http://schemas.microsoft.com/office/word/2010/wordml" xmlns:w15="http://schemas.microsoft.com/office/word/2012/wordml" xmlns:w16cex="http://schemas.microsoft.com/office/word/2018/wordml/cex" xmlns:w16cid="http://schemas.microsoft.com/office/word/2016/wordml/cid" xmlns:w16="http://schemas.microsoft.com/office/word/2018/wordml" xmlns:w16sdtdh="http://schemas.microsoft.com/office/word/2020/wordml/sdtdatahash" xmlns:w16se="http://schemas.microsoft.com/office/word/2015/wordml/symex" xmlns:wpg="http://schemas.microsoft.com/office/word/2010/wordprocessingGroup" xmlns:wpi="http://schemas.microsoft.com/office/word/2010/wordprocessingInk" xmlns:wne="http://schemas.microsoft.com/office/word/2006/wordml" xmlns:wps="http://schemas.microsoft.com/office/word/2010/wordprocessingShape" mc:Ignorable="w14 w15 w16se w16cid w16 w16cex w16sdtdh wp14">
+  <w:footnote w:type="separator" w:id="-1">
+    <w:p>
+      <w:pPr>
+        <w:spacing w:after="0" w:line="240" w:lineRule="auto"/>
+      </w:pPr>
+      <w:r>
+        <w:separator/>
+      </w:r>
+    </w:p>
+  </w:footnote>
+  <w:footnote w:type="continuationSeparator" w:id="0">
+    <w:p>
+      <w:pPr>
+        <w:spacing w:after="0" w:line="240" w:lineRule="auto"/>
+      </w:pPr>
+      <w:r>
+        <w:continuationSeparator/>
+      </w:r>
+    </w:p>
+  </w:footnote>
+</w:footnotes>
 </file>
 
 <file path=word/styles.xml><?xml version="1.0" encoding="utf-8"?>
@@ -11774,6 +11834,50 @@
       </w:tblBorders>
     </w:tblPr>
   </w:style>
+  <w:style w:type="paragraph" w:styleId="Header">
+    <w:name w:val="header"/>
+    <w:basedOn w:val="Normal"/>
+    <w:link w:val="HeaderChar"/>
+    <w:uiPriority w:val="99"/>
+    <w:unhideWhenUsed/>
+    <w:rsid w:val="00A23686"/>
+    <w:pPr>
+      <w:tabs>
+        <w:tab w:val="center" w:pos="4513"/>
+        <w:tab w:val="right" w:pos="9026"/>
+      </w:tabs>
+      <w:spacing w:after="0" w:line="240" w:lineRule="auto"/>
+    </w:pPr>
+  </w:style>
+  <w:style w:type="character" w:customStyle="1" w:styleId="HeaderChar">
+    <w:name w:val="Header Char"/>
+    <w:basedOn w:val="DefaultParagraphFont"/>
+    <w:link w:val="Header"/>
+    <w:uiPriority w:val="99"/>
+    <w:rsid w:val="00A23686"/>
+  </w:style>
+  <w:style w:type="paragraph" w:styleId="Footer">
+    <w:name w:val="footer"/>
+    <w:basedOn w:val="Normal"/>
+    <w:link w:val="FooterChar"/>
+    <w:uiPriority w:val="99"/>
+    <w:unhideWhenUsed/>
+    <w:rsid w:val="00A23686"/>
+    <w:pPr>
+      <w:tabs>
+        <w:tab w:val="center" w:pos="4513"/>
+        <w:tab w:val="right" w:pos="9026"/>
+      </w:tabs>
+      <w:spacing w:after="0" w:line="240" w:lineRule="auto"/>
+    </w:pPr>
+  </w:style>
+  <w:style w:type="character" w:customStyle="1" w:styleId="FooterChar">
+    <w:name w:val="Footer Char"/>
+    <w:basedOn w:val="DefaultParagraphFont"/>
+    <w:link w:val="Footer"/>
+    <w:uiPriority w:val="99"/>
+    <w:rsid w:val="00A23686"/>
+  </w:style>
 </w:styles>
 </file>
 

</xml_diff>